<commit_message>
feat: add new changes
</commit_message>
<xml_diff>
--- a/Proyecto REACT Full Stack.docx
+++ b/Proyecto REACT Full Stack.docx
@@ -622,7 +622,13 @@
     <w:p/>
     <w:p>
       <w:r>
-        <w:t>Adicionalmente, ahora al momento de dar clic en algún evento de la lista del mes, se deberá mostrar un Modal flotante donde se muestre todos los campos del Evento incluyendo la imagen del evento, en caso de que exista.</w:t>
+        <w:t>Adicionalmente, ahora al momento de dar clic en algún evento de la lista del mes, se deberá mostrar un Modal flotante donde se muestre todos los campos del Evento incluyendo la imagen del evento, en caso de que exista</w:t>
+      </w:r>
+      <w:r>
+        <w:t xml:space="preserve"> (usar la librería de su elección)</w:t>
+      </w:r>
+      <w:r>
+        <w:t>.</w:t>
       </w:r>
     </w:p>
     <w:sectPr>
@@ -2301,6 +2307,23 @@
 </file>
 
 <file path=customXml/item1.xml><?xml version="1.0" encoding="utf-8"?>
+<p:properties xmlns:p="http://schemas.microsoft.com/office/2006/metadata/properties" xmlns:xsi="http://www.w3.org/2001/XMLSchema-instance" xmlns:pc="http://schemas.microsoft.com/office/infopath/2007/PartnerControls">
+  <documentManagement>
+    <_activity xmlns="98b3f1ad-107c-497c-bb15-64aaebc89f52" xsi:nil="true"/>
+  </documentManagement>
+</p:properties>
+</file>
+
+<file path=customXml/item2.xml><?xml version="1.0" encoding="utf-8"?>
+<?mso-contentType ?>
+<FormTemplates xmlns="http://schemas.microsoft.com/sharepoint/v3/contenttype/forms">
+  <Display>DocumentLibraryForm</Display>
+  <Edit>DocumentLibraryForm</Edit>
+  <New>DocumentLibraryForm</New>
+</FormTemplates>
+</file>
+
+<file path=customXml/item3.xml><?xml version="1.0" encoding="utf-8"?>
 <ct:contentTypeSchema xmlns:ct="http://schemas.microsoft.com/office/2006/metadata/contentType" xmlns:ma="http://schemas.microsoft.com/office/2006/metadata/properties/metaAttributes" ct:_="" ma:_="" ma:contentTypeName="Documento" ma:contentTypeID="0x0101000ABC46EDA268834388609BD5B286F917" ma:contentTypeVersion="17" ma:contentTypeDescription="Crear nuevo documento." ma:contentTypeScope="" ma:versionID="b8ef759d716670bba47381dcbb7cab08">
   <xsd:schema xmlns:xsd="http://www.w3.org/2001/XMLSchema" xmlns:xs="http://www.w3.org/2001/XMLSchema" xmlns:p="http://schemas.microsoft.com/office/2006/metadata/properties" xmlns:ns3="98b3f1ad-107c-497c-bb15-64aaebc89f52" xmlns:ns4="a0690ee9-4047-4223-84b2-6b02f926f5d8" targetNamespace="http://schemas.microsoft.com/office/2006/metadata/properties" ma:root="true" ma:fieldsID="f0548e293e02a81e2d97140f47270d75" ns3:_="" ns4:_="">
     <xsd:import namespace="98b3f1ad-107c-497c-bb15-64aaebc89f52"/>
@@ -2547,24 +2570,25 @@
 </ct:contentTypeSchema>
 </file>
 
-<file path=customXml/item2.xml><?xml version="1.0" encoding="utf-8"?>
-<?mso-contentType ?>
-<FormTemplates xmlns="http://schemas.microsoft.com/sharepoint/v3/contenttype/forms">
-  <Display>DocumentLibraryForm</Display>
-  <Edit>DocumentLibraryForm</Edit>
-  <New>DocumentLibraryForm</New>
-</FormTemplates>
+<file path=customXml/itemProps1.xml><?xml version="1.0" encoding="utf-8"?>
+<ds:datastoreItem xmlns:ds="http://schemas.openxmlformats.org/officeDocument/2006/customXml" ds:itemID="{3A93A135-9757-427D-88E3-00FFC5B74CF3}">
+  <ds:schemaRefs>
+    <ds:schemaRef ds:uri="http://schemas.microsoft.com/office/2006/metadata/properties"/>
+    <ds:schemaRef ds:uri="http://schemas.microsoft.com/office/infopath/2007/PartnerControls"/>
+    <ds:schemaRef ds:uri="98b3f1ad-107c-497c-bb15-64aaebc89f52"/>
+  </ds:schemaRefs>
+</ds:datastoreItem>
 </file>
 
-<file path=customXml/item3.xml><?xml version="1.0" encoding="utf-8"?>
-<p:properties xmlns:p="http://schemas.microsoft.com/office/2006/metadata/properties" xmlns:xsi="http://www.w3.org/2001/XMLSchema-instance" xmlns:pc="http://schemas.microsoft.com/office/infopath/2007/PartnerControls">
-  <documentManagement>
-    <_activity xmlns="98b3f1ad-107c-497c-bb15-64aaebc89f52" xsi:nil="true"/>
-  </documentManagement>
-</p:properties>
+<file path=customXml/itemProps2.xml><?xml version="1.0" encoding="utf-8"?>
+<ds:datastoreItem xmlns:ds="http://schemas.openxmlformats.org/officeDocument/2006/customXml" ds:itemID="{A95C199E-A62D-49E5-A248-AEE50750AAFA}">
+  <ds:schemaRefs>
+    <ds:schemaRef ds:uri="http://schemas.microsoft.com/sharepoint/v3/contenttype/forms"/>
+  </ds:schemaRefs>
+</ds:datastoreItem>
 </file>
 
-<file path=customXml/itemProps1.xml><?xml version="1.0" encoding="utf-8"?>
+<file path=customXml/itemProps3.xml><?xml version="1.0" encoding="utf-8"?>
 <ds:datastoreItem xmlns:ds="http://schemas.openxmlformats.org/officeDocument/2006/customXml" ds:itemID="{84B1EFF7-73B6-492A-9608-57A2EED278E5}">
   <ds:schemaRefs>
     <ds:schemaRef ds:uri="http://schemas.microsoft.com/office/2006/metadata/contentType"/>
@@ -2581,22 +2605,4 @@
     <ds:schemaRef ds:uri="http://schemas.microsoft.com/internal/obd"/>
   </ds:schemaRefs>
 </ds:datastoreItem>
-</file>
-
-<file path=customXml/itemProps2.xml><?xml version="1.0" encoding="utf-8"?>
-<ds:datastoreItem xmlns:ds="http://schemas.openxmlformats.org/officeDocument/2006/customXml" ds:itemID="{A95C199E-A62D-49E5-A248-AEE50750AAFA}">
-  <ds:schemaRefs>
-    <ds:schemaRef ds:uri="http://schemas.microsoft.com/sharepoint/v3/contenttype/forms"/>
-  </ds:schemaRefs>
-</ds:datastoreItem>
-</file>
-
-<file path=customXml/itemProps3.xml><?xml version="1.0" encoding="utf-8"?>
-<ds:datastoreItem xmlns:ds="http://schemas.openxmlformats.org/officeDocument/2006/customXml" ds:itemID="{3A93A135-9757-427D-88E3-00FFC5B74CF3}">
-  <ds:schemaRefs>
-    <ds:schemaRef ds:uri="http://schemas.microsoft.com/office/2006/metadata/properties"/>
-    <ds:schemaRef ds:uri="http://schemas.microsoft.com/office/infopath/2007/PartnerControls"/>
-    <ds:schemaRef ds:uri="98b3f1ad-107c-497c-bb15-64aaebc89f52"/>
-  </ds:schemaRefs>
-</ds:datastoreItem>
 </file>
</xml_diff>